<commit_message>
Update event tour report with email to
</commit_message>
<xml_diff>
--- a/resources/MSPtourEventReport.docx
+++ b/resources/MSPtourEventReport.docx
@@ -582,6 +582,22 @@
           <w:b/>
           <w:bCs/>
         </w:rPr>
+      </w:r>
+    </w:p>
+    <w:p>
+      <w:pPr>
+        <w:pStyle w:val="Normal"/>
+        <w:rPr>
+          <w:b/>
+          <w:b/>
+          <w:bCs/>
+        </w:rPr>
+      </w:pPr>
+      <w:r>
+        <w:rPr>
+          <w:b/>
+          <w:bCs/>
+        </w:rPr>
         <w:t>Language accommodation:</w:t>
       </w:r>
     </w:p>
@@ -726,89 +742,92 @@
       </w:pPr>
       <w:r>
         <w:rPr/>
-        <w:t>Please email this to:</w:t>
-      </w:r>
-    </w:p>
-    <w:p>
-      <w:pPr>
-        <w:pStyle w:val="Normal"/>
-        <w:rPr/>
-      </w:pPr>
-      <w:r>
-        <w:rPr/>
-        <w:t>José Luis Granados Ceja: granados.ceja@gmail.com</w:t>
-      </w:r>
-    </w:p>
-    <w:p>
-      <w:pPr>
-        <w:pStyle w:val="TextBody"/>
-        <w:spacing w:before="0" w:after="0"/>
-        <w:ind w:left="0" w:right="0" w:hanging="0"/>
-        <w:rPr/>
-      </w:pPr>
-      <w:r>
+      </w:r>
+    </w:p>
+    <w:p>
+      <w:pPr>
+        <w:pStyle w:val="Normal"/>
+        <w:rPr/>
+      </w:pPr>
+      <w:r>
+        <w:rPr/>
+      </w:r>
+    </w:p>
+    <w:p>
+      <w:pPr>
+        <w:pStyle w:val="Normal"/>
         <w:rPr>
           <w:rFonts w:ascii="Calibri Light;sans-serif" w:hAnsi="Calibri Light;sans-serif"/>
-          <w:sz w:val="24"/>
-        </w:rPr>
-        <w:t xml:space="preserve">Jeff Elkner: </w:t>
-      </w:r>
-      <w:hyperlink r:id="rId2" w:tgtFrame="_blank">
+        </w:rPr>
+      </w:pPr>
+      <w:r>
+        <w:rPr>
+          <w:i/>
+          <w:iCs/>
+        </w:rPr>
+        <w:t>Please email this to</w:t>
+      </w:r>
+      <w:r>
+        <w:rPr/>
+        <w:t xml:space="preserve">: </w:t>
+      </w:r>
+      <w:hyperlink r:id="rId2">
+        <w:r>
+          <w:rPr>
+            <w:rStyle w:val="InternetLink"/>
+          </w:rPr>
+          <w:t>granados.ceja@gmail.com</w:t>
+        </w:r>
+      </w:hyperlink>
+      <w:r>
+        <w:rPr/>
+        <w:t xml:space="preserve">, </w:t>
+      </w:r>
+      <w:hyperlink r:id="rId3">
         <w:r>
           <w:rPr>
             <w:rStyle w:val="InternetLink"/>
             <w:rFonts w:ascii="Calibri Light;sans-serif" w:hAnsi="Calibri Light;sans-serif"/>
-            <w:sz w:val="24"/>
           </w:rPr>
           <w:t>jelkner@protonmail.com</w:t>
         </w:r>
       </w:hyperlink>
-    </w:p>
-    <w:p>
-      <w:pPr>
-        <w:pStyle w:val="TextBody"/>
-        <w:spacing w:before="0" w:after="0"/>
-        <w:ind w:left="0" w:right="0" w:hanging="0"/>
-        <w:rPr/>
-      </w:pPr>
-      <w:r>
-        <w:rPr>
-          <w:rFonts w:ascii="Calibri Light;sans-serif" w:hAnsi="Calibri Light;sans-serif"/>
-          <w:sz w:val="24"/>
-        </w:rPr>
-        <w:t xml:space="preserve">Cameron Barron: </w:t>
-      </w:r>
-      <w:hyperlink r:id="rId3" w:tgtFrame="_blank">
+      <w:hyperlink r:id="rId4">
+        <w:r>
+          <w:rPr>
+            <w:rFonts w:ascii="Calibri Light;sans-serif" w:hAnsi="Calibri Light;sans-serif"/>
+          </w:rPr>
+          <w:t xml:space="preserve">, </w:t>
+        </w:r>
+      </w:hyperlink>
+      <w:hyperlink r:id="rId5">
         <w:r>
           <w:rPr>
             <w:rStyle w:val="InternetLink"/>
             <w:rFonts w:ascii="Calibri Light;sans-serif" w:hAnsi="Calibri Light;sans-serif"/>
-            <w:sz w:val="24"/>
           </w:rPr>
           <w:t>cameronbarron@gamil.com</w:t>
         </w:r>
       </w:hyperlink>
-    </w:p>
-    <w:p>
-      <w:pPr>
-        <w:pStyle w:val="TextBody"/>
-        <w:spacing w:before="0" w:after="240"/>
-        <w:ind w:left="0" w:right="0" w:hanging="0"/>
-        <w:rPr/>
-      </w:pPr>
+      <w:hyperlink r:id="rId6">
+        <w:r>
+          <w:rPr>
+            <w:rFonts w:ascii="Calibri Light;sans-serif" w:hAnsi="Calibri Light;sans-serif"/>
+          </w:rPr>
+          <w:t xml:space="preserve">, </w:t>
+        </w:r>
+      </w:hyperlink>
       <w:r>
         <w:rPr>
           <w:rFonts w:ascii="Calibri Light;sans-serif" w:hAnsi="Calibri Light;sans-serif"/>
-          <w:sz w:val="24"/>
-        </w:rPr>
-        <w:t xml:space="preserve">Betty Forrester: </w:t>
-      </w:r>
-      <w:hyperlink r:id="rId4" w:tgtFrame="_blank">
+        </w:rPr>
+        <w:t xml:space="preserve">and </w:t>
+      </w:r>
+      <w:hyperlink r:id="rId7" w:tgtFrame="_blank">
         <w:r>
           <w:rPr>
             <w:rStyle w:val="InternetLink"/>
             <w:rFonts w:ascii="Calibri Light;sans-serif" w:hAnsi="Calibri Light;sans-serif"/>
-            <w:sz w:val="24"/>
           </w:rPr>
           <w:t>bettyforr@gmail.com</w:t>
         </w:r>

</xml_diff>